<commit_message>
Mejoras comentarios, código y arreglo errores
</commit_message>
<xml_diff>
--- a/Documentacion/MEMORIA DESCRIPTIVA.docx
+++ b/Documentacion/MEMORIA DESCRIPTIVA.docx
@@ -71,6 +71,11 @@
     </w:p>
     <w:p>
       <w:pPr>
+        <w:spacing w:line="360" w:lineRule="auto"/>
+      </w:pPr>
+    </w:p>
+    <w:p>
+      <w:pPr>
         <w:pStyle w:val="Ttulo"/>
         <w:rPr>
           <w:rFonts w:ascii="Times New Roman" w:hAnsi="Times New Roman" w:cs="Times New Roman"/>
@@ -120,14 +125,6 @@
         </w:rPr>
         <w:t>Guevara MotorSport: Taller &amp; Biker Shop</w:t>
       </w:r>
-    </w:p>
-    <w:p>
-      <w:pPr>
-        <w:spacing w:line="360" w:lineRule="auto"/>
-        <w:rPr>
-          <w:rFonts w:ascii="Times New Roman" w:hAnsi="Times New Roman" w:cs="Times New Roman"/>
-        </w:rPr>
-      </w:pPr>
     </w:p>
     <w:p>
       <w:pPr>
@@ -991,7 +988,25 @@
             <w:i w:val="0"/>
             <w:iCs w:val="0"/>
           </w:rPr>
-          <w:t>Diseño de Base de Datos</w:t>
+          <w:t>Di</w:t>
+        </w:r>
+        <w:r>
+          <w:rPr>
+            <w:rStyle w:val="nfasissutil"/>
+            <w:rFonts w:ascii="Georgia" w:hAnsi="Georgia"/>
+            <w:i w:val="0"/>
+            <w:iCs w:val="0"/>
+          </w:rPr>
+          <w:t>s</w:t>
+        </w:r>
+        <w:r>
+          <w:rPr>
+            <w:rStyle w:val="nfasissutil"/>
+            <w:rFonts w:ascii="Georgia" w:hAnsi="Georgia"/>
+            <w:i w:val="0"/>
+            <w:iCs w:val="0"/>
+          </w:rPr>
+          <w:t>eño de Base de Datos</w:t>
         </w:r>
       </w:hyperlink>
       <w:r>
@@ -1837,18 +1852,16 @@
           <w:sz w:val="24"/>
           <w:szCs w:val="24"/>
         </w:rPr>
-        <w:t xml:space="preserve">En cuanto a los </w:t>
-      </w:r>
-      <w:proofErr w:type="spellStart"/>
-      <w:r>
-        <w:rPr>
-          <w:rFonts w:ascii="Georgia" w:hAnsi="Georgia"/>
-          <w:sz w:val="24"/>
-          <w:szCs w:val="24"/>
-        </w:rPr>
-        <w:t>IDEs</w:t>
-      </w:r>
-      <w:proofErr w:type="spellEnd"/>
+        <w:t>En cuanto a los IDE</w:t>
+      </w:r>
+      <w:r>
+        <w:rPr>
+          <w:rFonts w:ascii="Georgia" w:hAnsi="Georgia"/>
+          <w:sz w:val="24"/>
+          <w:szCs w:val="24"/>
+        </w:rPr>
+        <w:t>’s</w:t>
+      </w:r>
       <w:r>
         <w:rPr>
           <w:rFonts w:ascii="Georgia" w:hAnsi="Georgia"/>
@@ -1988,7 +2001,25 @@
           <w:szCs w:val="24"/>
           <w:u w:val="single"/>
         </w:rPr>
-        <w:t>000Webhost.</w:t>
+        <w:t>0</w:t>
+      </w:r>
+      <w:r>
+        <w:rPr>
+          <w:rFonts w:ascii="Georgia" w:hAnsi="Georgia"/>
+          <w:sz w:val="24"/>
+          <w:szCs w:val="24"/>
+          <w:u w:val="single"/>
+        </w:rPr>
+        <w:t>0</w:t>
+      </w:r>
+      <w:r>
+        <w:rPr>
+          <w:rFonts w:ascii="Georgia" w:hAnsi="Georgia"/>
+          <w:sz w:val="24"/>
+          <w:szCs w:val="24"/>
+          <w:u w:val="single"/>
+        </w:rPr>
+        <w:t>0Webhost.</w:t>
       </w:r>
     </w:p>
     <w:p>
@@ -2442,18 +2473,136 @@
     <w:p>
       <w:pPr>
         <w:pStyle w:val="Prrafodelista"/>
-        <w:tabs>
-          <w:tab w:val="right" w:leader="dot" w:pos="8080"/>
-        </w:tabs>
-        <w:spacing w:line="360" w:lineRule="auto"/>
-        <w:ind w:left="426"/>
-        <w:jc w:val="both"/>
-        <w:rPr>
-          <w:rFonts w:ascii="Georgia" w:hAnsi="Georgia"/>
-          <w:b/>
-          <w:bCs/>
-          <w:sz w:val="28"/>
-          <w:szCs w:val="28"/>
+        <w:numPr>
+          <w:ilvl w:val="1"/>
+          <w:numId w:val="2"/>
+        </w:numPr>
+        <w:tabs>
+          <w:tab w:val="right" w:leader="dot" w:pos="8080"/>
+        </w:tabs>
+        <w:spacing w:line="360" w:lineRule="auto"/>
+        <w:ind w:left="567" w:hanging="567"/>
+        <w:jc w:val="both"/>
+        <w:rPr>
+          <w:rFonts w:ascii="Georgia" w:hAnsi="Georgia"/>
+          <w:b/>
+          <w:bCs/>
+          <w:sz w:val="24"/>
+          <w:szCs w:val="24"/>
+        </w:rPr>
+      </w:pPr>
+      <w:bookmarkStart w:id="7" w:name="Punto21"/>
+      <w:bookmarkEnd w:id="7"/>
+      <w:r>
+        <w:rPr>
+          <w:rFonts w:ascii="Georgia" w:hAnsi="Georgia"/>
+          <w:b/>
+          <w:bCs/>
+          <w:sz w:val="24"/>
+          <w:szCs w:val="24"/>
+        </w:rPr>
+        <w:t>Hardware.</w:t>
+      </w:r>
+    </w:p>
+    <w:p>
+      <w:pPr>
+        <w:tabs>
+          <w:tab w:val="right" w:leader="dot" w:pos="8080"/>
+        </w:tabs>
+        <w:spacing w:line="360" w:lineRule="auto"/>
+        <w:jc w:val="both"/>
+        <w:rPr>
+          <w:rFonts w:ascii="Georgia" w:hAnsi="Georgia"/>
+          <w:sz w:val="24"/>
+          <w:szCs w:val="24"/>
+        </w:rPr>
+      </w:pPr>
+      <w:r>
+        <w:rPr>
+          <w:rFonts w:ascii="Georgia" w:hAnsi="Georgia"/>
+          <w:sz w:val="24"/>
+          <w:szCs w:val="24"/>
+        </w:rPr>
+        <w:t>Los recursos de hardware utilizados han sido</w:t>
+      </w:r>
+      <w:r>
+        <w:rPr>
+          <w:rFonts w:ascii="Georgia" w:hAnsi="Georgia"/>
+          <w:sz w:val="24"/>
+          <w:szCs w:val="24"/>
+        </w:rPr>
+        <w:t>,</w:t>
+      </w:r>
+      <w:r>
+        <w:rPr>
+          <w:rFonts w:ascii="Georgia" w:hAnsi="Georgia"/>
+          <w:sz w:val="24"/>
+          <w:szCs w:val="24"/>
+        </w:rPr>
+        <w:t xml:space="preserve"> como ordenador principal</w:t>
+      </w:r>
+      <w:r>
+        <w:rPr>
+          <w:rFonts w:ascii="Georgia" w:hAnsi="Georgia"/>
+          <w:sz w:val="24"/>
+          <w:szCs w:val="24"/>
+        </w:rPr>
+        <w:t>, un portátil MSI</w:t>
+      </w:r>
+      <w:r>
+        <w:rPr>
+          <w:rFonts w:ascii="Georgia" w:hAnsi="Georgia"/>
+          <w:sz w:val="24"/>
+          <w:szCs w:val="24"/>
+        </w:rPr>
+        <w:t xml:space="preserve"> GS65</w:t>
+      </w:r>
+      <w:r>
+        <w:rPr>
+          <w:rFonts w:ascii="Georgia" w:hAnsi="Georgia"/>
+          <w:sz w:val="24"/>
+          <w:szCs w:val="24"/>
+        </w:rPr>
+        <w:t xml:space="preserve"> con Windows 10, acompañado de un monitor externo de 32 pulgadas. También se ha utilizado un MacBook Pro con MacOS Catalina para las diferentes pruebas en distintos sistemas operativos y navegadores.</w:t>
+      </w:r>
+      <w:r>
+        <w:rPr>
+          <w:rFonts w:ascii="Georgia" w:hAnsi="Georgia"/>
+          <w:sz w:val="24"/>
+          <w:szCs w:val="24"/>
+        </w:rPr>
+        <w:t xml:space="preserve"> Para la comprobación de que la web era apta para todo tipo de dispositivos se han utilizado, a mayores de los nombrados anteriormente, un iPad de 10,5 pulgadas y un iPhone XS de 5,8 pulgadas; ambos, con una versión de iOS o </w:t>
+      </w:r>
+      <w:proofErr w:type="spellStart"/>
+      <w:r>
+        <w:rPr>
+          <w:rFonts w:ascii="Georgia" w:hAnsi="Georgia"/>
+          <w:sz w:val="24"/>
+          <w:szCs w:val="24"/>
+        </w:rPr>
+        <w:t>iPadOS</w:t>
+      </w:r>
+      <w:proofErr w:type="spellEnd"/>
+      <w:r>
+        <w:rPr>
+          <w:rFonts w:ascii="Georgia" w:hAnsi="Georgia"/>
+          <w:sz w:val="24"/>
+          <w:szCs w:val="24"/>
+        </w:rPr>
+        <w:t xml:space="preserve"> 13.3 o posterior.</w:t>
+      </w:r>
+    </w:p>
+    <w:p>
+      <w:pPr>
+        <w:tabs>
+          <w:tab w:val="right" w:leader="dot" w:pos="8080"/>
+        </w:tabs>
+        <w:spacing w:line="360" w:lineRule="auto"/>
+        <w:jc w:val="both"/>
+        <w:rPr>
+          <w:rFonts w:ascii="Georgia" w:hAnsi="Georgia"/>
+          <w:sz w:val="24"/>
+          <w:szCs w:val="24"/>
         </w:rPr>
       </w:pPr>
     </w:p>
@@ -2478,105 +2627,63 @@
           <w:szCs w:val="24"/>
         </w:rPr>
       </w:pPr>
-      <w:bookmarkStart w:id="7" w:name="Punto21"/>
-      <w:bookmarkEnd w:id="7"/>
-      <w:r>
-        <w:rPr>
-          <w:rFonts w:ascii="Georgia" w:hAnsi="Georgia"/>
-          <w:b/>
-          <w:bCs/>
-          <w:sz w:val="24"/>
-          <w:szCs w:val="24"/>
-        </w:rPr>
-        <w:t>Hardware.</w:t>
-      </w:r>
-    </w:p>
-    <w:p>
-      <w:pPr>
-        <w:tabs>
-          <w:tab w:val="right" w:leader="dot" w:pos="8080"/>
-        </w:tabs>
-        <w:spacing w:line="360" w:lineRule="auto"/>
-        <w:jc w:val="both"/>
-        <w:rPr>
-          <w:rFonts w:ascii="Georgia" w:hAnsi="Georgia"/>
-          <w:sz w:val="24"/>
-          <w:szCs w:val="24"/>
-        </w:rPr>
-      </w:pPr>
-      <w:r>
-        <w:rPr>
-          <w:rFonts w:ascii="Georgia" w:hAnsi="Georgia"/>
-          <w:sz w:val="24"/>
-          <w:szCs w:val="24"/>
-        </w:rPr>
-        <w:t>Los recursos de hardware utilizados han sido</w:t>
-      </w:r>
-      <w:r>
-        <w:rPr>
-          <w:rFonts w:ascii="Georgia" w:hAnsi="Georgia"/>
-          <w:sz w:val="24"/>
-          <w:szCs w:val="24"/>
-        </w:rPr>
-        <w:t>,</w:t>
-      </w:r>
-      <w:r>
-        <w:rPr>
-          <w:rFonts w:ascii="Georgia" w:hAnsi="Georgia"/>
-          <w:sz w:val="24"/>
-          <w:szCs w:val="24"/>
-        </w:rPr>
-        <w:t xml:space="preserve"> como ordenador principal</w:t>
-      </w:r>
-      <w:r>
-        <w:rPr>
-          <w:rFonts w:ascii="Georgia" w:hAnsi="Georgia"/>
-          <w:sz w:val="24"/>
-          <w:szCs w:val="24"/>
-        </w:rPr>
-        <w:t>, un portátil MSI</w:t>
-      </w:r>
-      <w:r>
-        <w:rPr>
-          <w:rFonts w:ascii="Georgia" w:hAnsi="Georgia"/>
-          <w:sz w:val="24"/>
-          <w:szCs w:val="24"/>
-        </w:rPr>
-        <w:t xml:space="preserve"> GS65</w:t>
-      </w:r>
-      <w:r>
-        <w:rPr>
-          <w:rFonts w:ascii="Georgia" w:hAnsi="Georgia"/>
-          <w:sz w:val="24"/>
-          <w:szCs w:val="24"/>
-        </w:rPr>
-        <w:t xml:space="preserve"> con Windows 10, acompañado de un monitor externo de 32 pulgadas. También se ha utilizado un MacBook Pro con MacOS Catalina para las diferentes pruebas en distintos sistemas operativos y navegadores.</w:t>
-      </w:r>
-      <w:r>
-        <w:rPr>
-          <w:rFonts w:ascii="Georgia" w:hAnsi="Georgia"/>
-          <w:sz w:val="24"/>
-          <w:szCs w:val="24"/>
-        </w:rPr>
-        <w:t xml:space="preserve"> Para la comprobación de que la web era apta para todo tipo de dispositivos se han utilizado, a mayores de los nombrados anteriormente, un iPad de 10,5 pulgadas y un iPhone XS de 5,8 pulgadas; ambos, con una versión de iOS o </w:t>
-      </w:r>
-      <w:proofErr w:type="spellStart"/>
-      <w:r>
-        <w:rPr>
-          <w:rFonts w:ascii="Georgia" w:hAnsi="Georgia"/>
-          <w:sz w:val="24"/>
-          <w:szCs w:val="24"/>
-        </w:rPr>
-        <w:t>iPadOS</w:t>
-      </w:r>
-      <w:proofErr w:type="spellEnd"/>
-      <w:r>
-        <w:rPr>
-          <w:rFonts w:ascii="Georgia" w:hAnsi="Georgia"/>
-          <w:sz w:val="24"/>
-          <w:szCs w:val="24"/>
-        </w:rPr>
-        <w:t xml:space="preserve"> 13.3 o posterior.</w:t>
+      <w:bookmarkStart w:id="8" w:name="Punto22"/>
+      <w:bookmarkEnd w:id="8"/>
+      <w:r>
+        <w:rPr>
+          <w:rFonts w:ascii="Georgia" w:hAnsi="Georgia"/>
+          <w:b/>
+          <w:bCs/>
+          <w:sz w:val="24"/>
+          <w:szCs w:val="24"/>
+        </w:rPr>
+        <w:t>Software.</w:t>
+      </w:r>
+    </w:p>
+    <w:p>
+      <w:pPr>
+        <w:tabs>
+          <w:tab w:val="right" w:leader="dot" w:pos="8080"/>
+        </w:tabs>
+        <w:spacing w:line="360" w:lineRule="auto"/>
+        <w:jc w:val="both"/>
+        <w:rPr>
+          <w:rFonts w:ascii="Georgia" w:hAnsi="Georgia"/>
+          <w:sz w:val="24"/>
+          <w:szCs w:val="24"/>
+        </w:rPr>
+      </w:pPr>
+      <w:r>
+        <w:rPr>
+          <w:rFonts w:ascii="Georgia" w:hAnsi="Georgia"/>
+          <w:sz w:val="24"/>
+          <w:szCs w:val="24"/>
+        </w:rPr>
+        <w:t>En cuanto a los recursos de software, además de los sistemas operativos nombrados anteriormente, se han utilizado los navegadores Google Chrome, Mozilla Firefox, Safari y Microsoft Edge; la plataforma phpMyAdmin, la web de Font</w:t>
+      </w:r>
+      <w:r>
+        <w:rPr>
+          <w:rFonts w:ascii="Georgia" w:hAnsi="Georgia"/>
+          <w:sz w:val="24"/>
+          <w:szCs w:val="24"/>
+        </w:rPr>
+        <w:t xml:space="preserve"> </w:t>
+      </w:r>
+      <w:r>
+        <w:rPr>
+          <w:rFonts w:ascii="Georgia" w:hAnsi="Georgia"/>
+          <w:sz w:val="24"/>
+          <w:szCs w:val="24"/>
+        </w:rPr>
+        <w:t>Awesome para los iconos</w:t>
+      </w:r>
+      <w:r>
+        <w:rPr>
+          <w:rFonts w:ascii="Georgia" w:hAnsi="Georgia"/>
+          <w:sz w:val="24"/>
+          <w:szCs w:val="24"/>
+        </w:rPr>
+        <w:t xml:space="preserve"> y varios plugin CSS y jQuery para el diseño y funcionalidad de la aplicación web.</w:t>
       </w:r>
     </w:p>
     <w:p>
@@ -2614,64 +2721,78 @@
           <w:szCs w:val="24"/>
         </w:rPr>
       </w:pPr>
-      <w:bookmarkStart w:id="8" w:name="Punto22"/>
-      <w:bookmarkEnd w:id="8"/>
-      <w:r>
-        <w:rPr>
-          <w:rFonts w:ascii="Georgia" w:hAnsi="Georgia"/>
-          <w:b/>
-          <w:bCs/>
-          <w:sz w:val="24"/>
-          <w:szCs w:val="24"/>
-        </w:rPr>
-        <w:t>Software.</w:t>
-      </w:r>
-    </w:p>
-    <w:p>
-      <w:pPr>
-        <w:tabs>
-          <w:tab w:val="right" w:leader="dot" w:pos="8080"/>
-        </w:tabs>
-        <w:spacing w:line="360" w:lineRule="auto"/>
-        <w:jc w:val="both"/>
-        <w:rPr>
-          <w:rFonts w:ascii="Georgia" w:hAnsi="Georgia"/>
-          <w:sz w:val="24"/>
-          <w:szCs w:val="24"/>
-        </w:rPr>
-      </w:pPr>
-      <w:r>
-        <w:rPr>
-          <w:rFonts w:ascii="Georgia" w:hAnsi="Georgia"/>
-          <w:sz w:val="24"/>
-          <w:szCs w:val="24"/>
-        </w:rPr>
-        <w:t>En cuanto a los recursos de software, además de los sistemas operativos nombrados anteriormente, se han utilizado los navegadores Google Chrome, Mozilla Firefox, Safari y Microsoft Edge; la plataforma phpMyAdmin, la web de Font</w:t>
-      </w:r>
-      <w:r>
-        <w:rPr>
-          <w:rFonts w:ascii="Georgia" w:hAnsi="Georgia"/>
-          <w:sz w:val="24"/>
-          <w:szCs w:val="24"/>
-        </w:rPr>
-        <w:t xml:space="preserve"> </w:t>
-      </w:r>
-      <w:r>
-        <w:rPr>
-          <w:rFonts w:ascii="Georgia" w:hAnsi="Georgia"/>
-          <w:sz w:val="24"/>
-          <w:szCs w:val="24"/>
-        </w:rPr>
-        <w:t>Awesome para los iconos</w:t>
-      </w:r>
-      <w:r>
-        <w:rPr>
-          <w:rFonts w:ascii="Georgia" w:hAnsi="Georgia"/>
-          <w:sz w:val="24"/>
-          <w:szCs w:val="24"/>
-        </w:rPr>
-        <w:t xml:space="preserve"> y varios plugin CSS y jQuery para el diseño y funcionalidad de la aplicación web.</w:t>
-      </w:r>
+      <w:bookmarkStart w:id="9" w:name="Punto23"/>
+      <w:bookmarkEnd w:id="9"/>
+      <w:r>
+        <w:rPr>
+          <w:rFonts w:ascii="Georgia" w:hAnsi="Georgia"/>
+          <w:b/>
+          <w:bCs/>
+          <w:sz w:val="24"/>
+          <w:szCs w:val="24"/>
+        </w:rPr>
+        <w:t>Recursos humanos.</w:t>
+      </w:r>
+    </w:p>
+    <w:p>
+      <w:pPr>
+        <w:tabs>
+          <w:tab w:val="right" w:leader="dot" w:pos="8080"/>
+        </w:tabs>
+        <w:spacing w:line="360" w:lineRule="auto"/>
+        <w:jc w:val="both"/>
+        <w:rPr>
+          <w:rFonts w:ascii="Georgia" w:hAnsi="Georgia"/>
+          <w:sz w:val="24"/>
+          <w:szCs w:val="24"/>
+        </w:rPr>
+      </w:pPr>
+      <w:r>
+        <w:rPr>
+          <w:rFonts w:ascii="Georgia" w:hAnsi="Georgia"/>
+          <w:sz w:val="24"/>
+          <w:szCs w:val="24"/>
+        </w:rPr>
+        <w:t xml:space="preserve">Los recursos humanos utilizados en este proyecto no se han contabilizado correctamente desde el inicio, por ende, solo puedo dar una aproximación en horas del trabajo realizado. Para el desarrollo de la parte cliente de la aplicación web, se estuvieron un total de </w:t>
+      </w:r>
+      <w:r>
+        <w:rPr>
+          <w:rFonts w:ascii="Georgia" w:hAnsi="Georgia"/>
+          <w:sz w:val="24"/>
+          <w:szCs w:val="24"/>
+        </w:rPr>
+        <w:t>60</w:t>
+      </w:r>
+      <w:r>
+        <w:rPr>
+          <w:rFonts w:ascii="Georgia" w:hAnsi="Georgia"/>
+          <w:sz w:val="24"/>
+          <w:szCs w:val="24"/>
+        </w:rPr>
+        <w:t xml:space="preserve"> horas (aprox.); para el desarrollo de la parte servidor, junto a la parte de administración del sitio web</w:t>
+      </w:r>
+      <w:r>
+        <w:rPr>
+          <w:rFonts w:ascii="Georgia" w:hAnsi="Georgia"/>
+          <w:sz w:val="24"/>
+          <w:szCs w:val="24"/>
+        </w:rPr>
+        <w:t>, se han realizado un total de 120 horas (aprox.) de trabajo. Seguido, se hicieron 10 horas (aprox.) de pruebas de funcionalidad completa. Lo que hace un total de 190 horas (aprox.) de trabajo.</w:t>
+      </w:r>
+    </w:p>
+    <w:p>
+      <w:pPr>
+        <w:tabs>
+          <w:tab w:val="right" w:leader="dot" w:pos="8080"/>
+        </w:tabs>
+        <w:spacing w:line="360" w:lineRule="auto"/>
+        <w:jc w:val="both"/>
+        <w:rPr>
+          <w:rFonts w:ascii="Georgia" w:hAnsi="Georgia"/>
+          <w:sz w:val="24"/>
+          <w:szCs w:val="24"/>
+        </w:rPr>
+      </w:pPr>
     </w:p>
     <w:p>
       <w:pPr>
@@ -2688,82 +2809,157 @@
         <w:jc w:val="both"/>
         <w:rPr>
           <w:rFonts w:ascii="Georgia" w:hAnsi="Georgia"/>
-          <w:b/>
-          <w:bCs/>
-          <w:sz w:val="24"/>
-          <w:szCs w:val="24"/>
-        </w:rPr>
-      </w:pPr>
-      <w:bookmarkStart w:id="9" w:name="Punto23"/>
-      <w:bookmarkEnd w:id="9"/>
-      <w:r>
-        <w:rPr>
-          <w:rFonts w:ascii="Georgia" w:hAnsi="Georgia"/>
-          <w:b/>
-          <w:bCs/>
-          <w:sz w:val="24"/>
-          <w:szCs w:val="24"/>
-        </w:rPr>
-        <w:t>Recursos humanos.</w:t>
-      </w:r>
-    </w:p>
-    <w:p>
-      <w:pPr>
-        <w:tabs>
-          <w:tab w:val="right" w:leader="dot" w:pos="8080"/>
-        </w:tabs>
-        <w:spacing w:line="360" w:lineRule="auto"/>
-        <w:jc w:val="both"/>
-        <w:rPr>
-          <w:rFonts w:ascii="Georgia" w:hAnsi="Georgia"/>
-          <w:sz w:val="24"/>
-          <w:szCs w:val="24"/>
-        </w:rPr>
-      </w:pPr>
-      <w:r>
-        <w:rPr>
-          <w:rFonts w:ascii="Georgia" w:hAnsi="Georgia"/>
-          <w:sz w:val="24"/>
-          <w:szCs w:val="24"/>
-        </w:rPr>
-        <w:t xml:space="preserve">Los recursos humanos utilizados en este proyecto no se han contabilizado correctamente desde el inicio, por ende, solo puedo dar una aproximación en horas del trabajo realizado. Para el desarrollo de la parte cliente de la aplicación web, se estuvieron un total de </w:t>
-      </w:r>
-      <w:r>
-        <w:rPr>
-          <w:rFonts w:ascii="Georgia" w:hAnsi="Georgia"/>
-          <w:sz w:val="24"/>
-          <w:szCs w:val="24"/>
-        </w:rPr>
-        <w:t>60</w:t>
-      </w:r>
-      <w:r>
-        <w:rPr>
-          <w:rFonts w:ascii="Georgia" w:hAnsi="Georgia"/>
-          <w:sz w:val="24"/>
-          <w:szCs w:val="24"/>
-        </w:rPr>
-        <w:t xml:space="preserve"> horas (aprox.); para el desarrollo de la parte servidor, junto a la parte de administración del sitio web</w:t>
-      </w:r>
-      <w:r>
-        <w:rPr>
-          <w:rFonts w:ascii="Georgia" w:hAnsi="Georgia"/>
-          <w:sz w:val="24"/>
-          <w:szCs w:val="24"/>
-        </w:rPr>
-        <w:t>, se han realizado un total de 120 horas (aprox.) de trabajo. Seguido, se hicieron 10 horas (aprox.) de pruebas de funcionalidad completa. Lo que hace un total de 190 horas (aprox.) de trabajo.</w:t>
-      </w:r>
-    </w:p>
-    <w:p>
-      <w:pPr>
-        <w:tabs>
-          <w:tab w:val="right" w:leader="dot" w:pos="8080"/>
-        </w:tabs>
-        <w:spacing w:line="360" w:lineRule="auto"/>
-        <w:jc w:val="both"/>
-        <w:rPr>
-          <w:rFonts w:ascii="Georgia" w:hAnsi="Georgia"/>
-          <w:sz w:val="24"/>
-          <w:szCs w:val="24"/>
+          <w:sz w:val="24"/>
+          <w:szCs w:val="24"/>
+        </w:rPr>
+      </w:pPr>
+      <w:bookmarkStart w:id="10" w:name="Punto24"/>
+      <w:bookmarkEnd w:id="10"/>
+      <w:r>
+        <w:rPr>
+          <w:rFonts w:ascii="Georgia" w:hAnsi="Georgia"/>
+          <w:b/>
+          <w:bCs/>
+          <w:sz w:val="24"/>
+          <w:szCs w:val="24"/>
+        </w:rPr>
+        <w:t>Previsión económica del coste del proyecto</w:t>
+      </w:r>
+      <w:r>
+        <w:rPr>
+          <w:rFonts w:ascii="Georgia" w:hAnsi="Georgia"/>
+          <w:sz w:val="24"/>
+          <w:szCs w:val="24"/>
+        </w:rPr>
+        <w:t>.</w:t>
+      </w:r>
+    </w:p>
+    <w:p>
+      <w:pPr>
+        <w:tabs>
+          <w:tab w:val="right" w:leader="dot" w:pos="8080"/>
+        </w:tabs>
+        <w:spacing w:line="360" w:lineRule="auto"/>
+        <w:jc w:val="both"/>
+        <w:rPr>
+          <w:rFonts w:ascii="Georgia" w:hAnsi="Georgia"/>
+          <w:sz w:val="24"/>
+          <w:szCs w:val="24"/>
+        </w:rPr>
+      </w:pPr>
+      <w:r>
+        <w:rPr>
+          <w:rFonts w:ascii="Georgia" w:hAnsi="Georgia"/>
+          <w:sz w:val="24"/>
+          <w:szCs w:val="24"/>
+        </w:rPr>
+        <w:t xml:space="preserve">Con ese numero de horas, y a un coste medio de </w:t>
+      </w:r>
+      <w:r>
+        <w:rPr>
+          <w:rFonts w:ascii="Georgia" w:hAnsi="Georgia"/>
+          <w:sz w:val="24"/>
+          <w:szCs w:val="24"/>
+        </w:rPr>
+        <w:t>9</w:t>
+      </w:r>
+      <w:r>
+        <w:rPr>
+          <w:rFonts w:ascii="Georgia" w:hAnsi="Georgia"/>
+          <w:sz w:val="24"/>
+          <w:szCs w:val="24"/>
+        </w:rPr>
+        <w:t xml:space="preserve"> € / hora, hace un total de </w:t>
+      </w:r>
+      <w:r>
+        <w:rPr>
+          <w:rFonts w:ascii="Georgia" w:hAnsi="Georgia"/>
+          <w:sz w:val="24"/>
+          <w:szCs w:val="24"/>
+        </w:rPr>
+        <w:t>1710</w:t>
+      </w:r>
+      <w:r>
+        <w:rPr>
+          <w:rFonts w:ascii="Georgia" w:hAnsi="Georgia"/>
+          <w:sz w:val="24"/>
+          <w:szCs w:val="24"/>
+        </w:rPr>
+        <w:t xml:space="preserve">€ como coste total del </w:t>
+      </w:r>
+      <w:r>
+        <w:rPr>
+          <w:rFonts w:ascii="Georgia" w:hAnsi="Georgia"/>
+          <w:sz w:val="24"/>
+          <w:szCs w:val="24"/>
+        </w:rPr>
+        <w:t>proyecto</w:t>
+      </w:r>
+      <w:r>
+        <w:rPr>
+          <w:rFonts w:ascii="Georgia" w:hAnsi="Georgia"/>
+          <w:sz w:val="24"/>
+          <w:szCs w:val="24"/>
+        </w:rPr>
+        <w:t>.</w:t>
+      </w:r>
+    </w:p>
+    <w:p>
+      <w:pPr>
+        <w:pStyle w:val="Prrafodelista"/>
+        <w:numPr>
+          <w:ilvl w:val="0"/>
+          <w:numId w:val="2"/>
+        </w:numPr>
+        <w:tabs>
+          <w:tab w:val="right" w:leader="dot" w:pos="8080"/>
+        </w:tabs>
+        <w:spacing w:line="360" w:lineRule="auto"/>
+        <w:ind w:left="426" w:hanging="426"/>
+        <w:jc w:val="both"/>
+        <w:rPr>
+          <w:rFonts w:ascii="Georgia" w:hAnsi="Georgia"/>
+          <w:b/>
+          <w:sz w:val="28"/>
+          <w:szCs w:val="28"/>
+        </w:rPr>
+      </w:pPr>
+      <w:bookmarkStart w:id="11" w:name="Punto3"/>
+      <w:bookmarkEnd w:id="11"/>
+      <w:r>
+        <w:rPr>
+          <w:rFonts w:ascii="Georgia" w:hAnsi="Georgia"/>
+          <w:b/>
+          <w:sz w:val="28"/>
+          <w:szCs w:val="28"/>
+        </w:rPr>
+        <w:lastRenderedPageBreak/>
+        <w:t>Descripción de la aplicación</w:t>
+      </w:r>
+      <w:r>
+        <w:rPr>
+          <w:rFonts w:ascii="Georgia" w:hAnsi="Georgia"/>
+          <w:b/>
+          <w:sz w:val="28"/>
+          <w:szCs w:val="28"/>
+        </w:rPr>
+        <w:t>.</w:t>
+      </w:r>
+    </w:p>
+    <w:p>
+      <w:pPr>
+        <w:pStyle w:val="Prrafodelista"/>
+        <w:tabs>
+          <w:tab w:val="right" w:leader="dot" w:pos="8080"/>
+        </w:tabs>
+        <w:spacing w:line="360" w:lineRule="auto"/>
+        <w:ind w:left="426"/>
+        <w:jc w:val="both"/>
+        <w:rPr>
+          <w:rFonts w:ascii="Georgia" w:hAnsi="Georgia"/>
+          <w:b/>
+          <w:sz w:val="28"/>
+          <w:szCs w:val="28"/>
         </w:rPr>
       </w:pPr>
     </w:p>
@@ -2782,144 +2978,6 @@
         <w:jc w:val="both"/>
         <w:rPr>
           <w:rFonts w:ascii="Georgia" w:hAnsi="Georgia"/>
-          <w:sz w:val="24"/>
-          <w:szCs w:val="24"/>
-        </w:rPr>
-      </w:pPr>
-      <w:bookmarkStart w:id="10" w:name="Punto24"/>
-      <w:bookmarkEnd w:id="10"/>
-      <w:r>
-        <w:rPr>
-          <w:rFonts w:ascii="Georgia" w:hAnsi="Georgia"/>
-          <w:b/>
-          <w:bCs/>
-          <w:sz w:val="24"/>
-          <w:szCs w:val="24"/>
-        </w:rPr>
-        <w:t>Previsión económica del coste del proyecto</w:t>
-      </w:r>
-      <w:r>
-        <w:rPr>
-          <w:rFonts w:ascii="Georgia" w:hAnsi="Georgia"/>
-          <w:sz w:val="24"/>
-          <w:szCs w:val="24"/>
-        </w:rPr>
-        <w:t>.</w:t>
-      </w:r>
-    </w:p>
-    <w:p>
-      <w:pPr>
-        <w:tabs>
-          <w:tab w:val="right" w:leader="dot" w:pos="8080"/>
-        </w:tabs>
-        <w:spacing w:line="360" w:lineRule="auto"/>
-        <w:jc w:val="both"/>
-        <w:rPr>
-          <w:rFonts w:ascii="Georgia" w:hAnsi="Georgia"/>
-          <w:sz w:val="24"/>
-          <w:szCs w:val="24"/>
-        </w:rPr>
-      </w:pPr>
-      <w:r>
-        <w:rPr>
-          <w:rFonts w:ascii="Georgia" w:hAnsi="Georgia"/>
-          <w:sz w:val="24"/>
-          <w:szCs w:val="24"/>
-        </w:rPr>
-        <w:t xml:space="preserve">Con ese numero de horas, y a un coste medio de 8 € / hora, hace un total de 1520€ como coste total del </w:t>
-      </w:r>
-      <w:r>
-        <w:rPr>
-          <w:rFonts w:ascii="Georgia" w:hAnsi="Georgia"/>
-          <w:sz w:val="24"/>
-          <w:szCs w:val="24"/>
-          <w:u w:val="single"/>
-        </w:rPr>
-        <w:t>proyecto</w:t>
-      </w:r>
-      <w:r>
-        <w:rPr>
-          <w:rFonts w:ascii="Georgia" w:hAnsi="Georgia"/>
-          <w:sz w:val="24"/>
-          <w:szCs w:val="24"/>
-        </w:rPr>
-        <w:t>.</w:t>
-      </w:r>
-    </w:p>
-    <w:p>
-      <w:pPr>
-        <w:pStyle w:val="Prrafodelista"/>
-        <w:numPr>
-          <w:ilvl w:val="0"/>
-          <w:numId w:val="2"/>
-        </w:numPr>
-        <w:tabs>
-          <w:tab w:val="right" w:leader="dot" w:pos="8080"/>
-        </w:tabs>
-        <w:spacing w:line="360" w:lineRule="auto"/>
-        <w:ind w:left="426" w:hanging="426"/>
-        <w:jc w:val="both"/>
-        <w:rPr>
-          <w:rFonts w:ascii="Georgia" w:hAnsi="Georgia"/>
-          <w:b/>
-          <w:sz w:val="28"/>
-          <w:szCs w:val="28"/>
-        </w:rPr>
-      </w:pPr>
-      <w:bookmarkStart w:id="11" w:name="Punto3"/>
-      <w:bookmarkEnd w:id="11"/>
-      <w:r>
-        <w:rPr>
-          <w:rFonts w:ascii="Georgia" w:hAnsi="Georgia"/>
-          <w:b/>
-          <w:sz w:val="28"/>
-          <w:szCs w:val="28"/>
-        </w:rPr>
-        <w:lastRenderedPageBreak/>
-        <w:t>Descripción de la aplicación</w:t>
-      </w:r>
-      <w:r>
-        <w:rPr>
-          <w:rFonts w:ascii="Georgia" w:hAnsi="Georgia"/>
-          <w:b/>
-          <w:sz w:val="28"/>
-          <w:szCs w:val="28"/>
-        </w:rPr>
-        <w:t>.</w:t>
-      </w:r>
-    </w:p>
-    <w:p>
-      <w:pPr>
-        <w:pStyle w:val="Prrafodelista"/>
-        <w:tabs>
-          <w:tab w:val="right" w:leader="dot" w:pos="8080"/>
-        </w:tabs>
-        <w:spacing w:line="360" w:lineRule="auto"/>
-        <w:ind w:left="426"/>
-        <w:jc w:val="both"/>
-        <w:rPr>
-          <w:rFonts w:ascii="Georgia" w:hAnsi="Georgia"/>
-          <w:b/>
-          <w:sz w:val="28"/>
-          <w:szCs w:val="28"/>
-        </w:rPr>
-      </w:pPr>
-    </w:p>
-    <w:p>
-      <w:pPr>
-        <w:pStyle w:val="Prrafodelista"/>
-        <w:numPr>
-          <w:ilvl w:val="1"/>
-          <w:numId w:val="2"/>
-        </w:numPr>
-        <w:tabs>
-          <w:tab w:val="right" w:leader="dot" w:pos="8080"/>
-        </w:tabs>
-        <w:spacing w:line="360" w:lineRule="auto"/>
-        <w:ind w:left="567" w:hanging="567"/>
-        <w:jc w:val="both"/>
-        <w:rPr>
-          <w:rFonts w:ascii="Georgia" w:hAnsi="Georgia"/>
           <w:b/>
           <w:sz w:val="24"/>
           <w:szCs w:val="24"/>
@@ -2958,6 +3016,20 @@
         </w:rPr>
         <w:t>A continuación, se muestran las funciones que conforman la aplicación, según el tipo de usuario que se encuentre conectado.</w:t>
       </w:r>
+    </w:p>
+    <w:p>
+      <w:pPr>
+        <w:tabs>
+          <w:tab w:val="right" w:leader="dot" w:pos="8080"/>
+        </w:tabs>
+        <w:spacing w:line="360" w:lineRule="auto"/>
+        <w:jc w:val="both"/>
+        <w:rPr>
+          <w:rFonts w:ascii="Georgia" w:hAnsi="Georgia"/>
+          <w:sz w:val="24"/>
+          <w:szCs w:val="24"/>
+        </w:rPr>
+      </w:pPr>
     </w:p>
     <w:p>
       <w:pPr>
@@ -3162,8 +3234,25 @@
           <w:sz w:val="24"/>
           <w:szCs w:val="24"/>
         </w:rPr>
-        <w:t>Tienes a tu disposición un formulario de contacto tipo, con los campos nombre, correo electrónico, teléfono (opcional), asunto y mensaje. También dispones de un mapa interactivo para localizar el negocio.</w:t>
-      </w:r>
+        <w:t>Tienes a tu disposición un formulario de contacto tipo, con los campos nombre, correo electrónico, teléfono, asunto y mensaje. También dispones de un mapa interactivo para localizar el negocio.</w:t>
+      </w:r>
+    </w:p>
+    <w:p>
+      <w:pPr>
+        <w:pStyle w:val="Prrafodelista"/>
+        <w:tabs>
+          <w:tab w:val="right" w:leader="dot" w:pos="8080"/>
+        </w:tabs>
+        <w:spacing w:line="360" w:lineRule="auto"/>
+        <w:ind w:left="567" w:hanging="567"/>
+        <w:jc w:val="both"/>
+        <w:rPr>
+          <w:rFonts w:ascii="Georgia" w:hAnsi="Georgia"/>
+          <w:b/>
+          <w:sz w:val="24"/>
+          <w:szCs w:val="24"/>
+        </w:rPr>
+      </w:pPr>
     </w:p>
     <w:p>
       <w:pPr>
@@ -3387,22 +3476,6 @@
     </w:p>
     <w:p>
       <w:pPr>
-        <w:tabs>
-          <w:tab w:val="right" w:leader="dot" w:pos="8080"/>
-        </w:tabs>
-        <w:spacing w:line="360" w:lineRule="auto"/>
-        <w:jc w:val="both"/>
-        <w:rPr>
-          <w:rFonts w:ascii="Georgia" w:hAnsi="Georgia"/>
-          <w:bCs/>
-          <w:sz w:val="24"/>
-          <w:szCs w:val="24"/>
-          <w:u w:val="single"/>
-        </w:rPr>
-      </w:pPr>
-    </w:p>
-    <w:p>
-      <w:pPr>
         <w:pStyle w:val="Prrafodelista"/>
         <w:numPr>
           <w:ilvl w:val="0"/>
@@ -3814,7 +3887,25 @@
           <w:sz w:val="24"/>
           <w:szCs w:val="24"/>
         </w:rPr>
-        <w:t xml:space="preserve"> Muestra una tabla con todos los vehículos asociados por cada usuario registrado. Ofrece la posibilidad de eliminar cualquier vehículo.</w:t>
+        <w:t xml:space="preserve"> Muestra una tabla con todos los vehículos asociados por cada usuario registrado. Ofrece la posibilidad de eliminar cualquier </w:t>
+      </w:r>
+      <w:r>
+        <w:rPr>
+          <w:rFonts w:ascii="Georgia" w:hAnsi="Georgia"/>
+          <w:bCs/>
+          <w:sz w:val="24"/>
+          <w:szCs w:val="24"/>
+        </w:rPr>
+        <w:t>asociación</w:t>
+      </w:r>
+      <w:r>
+        <w:rPr>
+          <w:rFonts w:ascii="Georgia" w:hAnsi="Georgia"/>
+          <w:bCs/>
+          <w:sz w:val="24"/>
+          <w:szCs w:val="24"/>
+        </w:rPr>
+        <w:t>.</w:t>
       </w:r>
     </w:p>
     <w:p>
@@ -5260,7 +5351,7 @@
           <w:sz w:val="24"/>
           <w:szCs w:val="24"/>
         </w:rPr>
-        <w:t xml:space="preserve"> Es el núcleo de la aplicación donde se implementa la lógica de negocios. Esta capa es transparente para el usuario. Recibe las peticiones de la capa superior, tras validarlas, las procesa y se realiza consultas correspondientes a la capa de datos si son necesarias. Finalmente, comunica los resultados obtenidos a la capa de presentación. Esta capa proporciona servicios hacía la capa de presentación y se nutre de los servicios proporcionados por la capa de datos.</w:t>
+        <w:t xml:space="preserve"> Es el núcleo de la aplicación donde se implementa la lógica de negocios. Esta capa es transparente para el usuario. Recibe las peticiones de la capa superior, tras validarlas, las procesa y realiza consultas correspondientes a la capa de datos si son necesarias. Finalmente, comunica los resultados obtenidos a la capa de presentación. Esta capa proporciona servicios hacía la capa de presentación y se nutre de los servicios proporcionados por la capa de datos.</w:t>
       </w:r>
     </w:p>
     <w:p>
@@ -5421,7 +5512,7 @@
           <w:noProof/>
         </w:rPr>
         <w:drawing>
-          <wp:inline distT="0" distB="0" distL="0" distR="0" wp14:anchorId="01C9C24D" wp14:editId="49B845B9">
+          <wp:inline distT="0" distB="0" distL="0" distR="0" wp14:anchorId="01C9C24D" wp14:editId="22B1131E">
             <wp:extent cx="4936330" cy="2667000"/>
             <wp:effectExtent l="0" t="0" r="0" b="0"/>
             <wp:docPr id="1" name="Imagen 1"/>
@@ -5453,7 +5544,7 @@
                   <pic:spPr bwMode="auto">
                     <a:xfrm>
                       <a:off x="0" y="0"/>
-                      <a:ext cx="4964816" cy="2682390"/>
+                      <a:ext cx="4936330" cy="2667000"/>
                     </a:xfrm>
                     <a:prstGeom prst="rect">
                       <a:avLst/>
@@ -6815,63 +6906,11 @@
     <w:p>
       <w:pPr>
         <w:pStyle w:val="Prrafodelista"/>
-        <w:numPr>
-          <w:ilvl w:val="0"/>
-          <w:numId w:val="5"/>
-        </w:numPr>
-        <w:tabs>
-          <w:tab w:val="right" w:leader="dot" w:pos="8080"/>
-        </w:tabs>
-        <w:spacing w:line="360" w:lineRule="auto"/>
-        <w:ind w:left="709" w:hanging="425"/>
-        <w:jc w:val="both"/>
-        <w:rPr>
-          <w:rFonts w:ascii="Georgia" w:hAnsi="Georgia"/>
-          <w:b/>
-          <w:sz w:val="24"/>
-          <w:szCs w:val="24"/>
-        </w:rPr>
-      </w:pPr>
-      <w:r>
-        <w:rPr>
-          <w:rFonts w:ascii="Georgia" w:hAnsi="Georgia"/>
-          <w:bCs/>
-          <w:sz w:val="24"/>
-          <w:szCs w:val="24"/>
-        </w:rPr>
-        <w:t>JavaScript y jQuery:</w:t>
-      </w:r>
-    </w:p>
-    <w:p>
-      <w:pPr>
-        <w:pStyle w:val="Prrafodelista"/>
-        <w:tabs>
-          <w:tab w:val="right" w:leader="dot" w:pos="8080"/>
-        </w:tabs>
-        <w:spacing w:line="360" w:lineRule="auto"/>
-        <w:jc w:val="both"/>
-        <w:rPr>
-          <w:rFonts w:ascii="Georgia" w:hAnsi="Georgia"/>
-          <w:sz w:val="24"/>
-          <w:szCs w:val="24"/>
-        </w:rPr>
-      </w:pPr>
-      <w:r>
-        <w:rPr>
-          <w:rFonts w:ascii="Georgia" w:hAnsi="Georgia"/>
-          <w:sz w:val="24"/>
-          <w:szCs w:val="24"/>
-        </w:rPr>
-        <w:t>Utilizados para dinamizar la página Web. Están implementados, mayoritariamente, desde enlaces externos para conseguir un menor tamaño de los archivos y una mayor optimización.</w:t>
-      </w:r>
-    </w:p>
-    <w:p>
-      <w:pPr>
-        <w:pStyle w:val="Prrafodelista"/>
-        <w:tabs>
-          <w:tab w:val="right" w:leader="dot" w:pos="8080"/>
-        </w:tabs>
-        <w:spacing w:line="360" w:lineRule="auto"/>
+        <w:tabs>
+          <w:tab w:val="right" w:leader="dot" w:pos="8080"/>
+        </w:tabs>
+        <w:spacing w:line="360" w:lineRule="auto"/>
+        <w:ind w:left="709"/>
         <w:jc w:val="both"/>
         <w:rPr>
           <w:rFonts w:ascii="Georgia" w:hAnsi="Georgia"/>
@@ -6895,6 +6934,74 @@
         <w:jc w:val="both"/>
         <w:rPr>
           <w:rFonts w:ascii="Georgia" w:hAnsi="Georgia"/>
+          <w:b/>
+          <w:sz w:val="24"/>
+          <w:szCs w:val="24"/>
+        </w:rPr>
+      </w:pPr>
+      <w:r>
+        <w:rPr>
+          <w:rFonts w:ascii="Georgia" w:hAnsi="Georgia"/>
+          <w:bCs/>
+          <w:sz w:val="24"/>
+          <w:szCs w:val="24"/>
+        </w:rPr>
+        <w:t>JavaScript y jQuery:</w:t>
+      </w:r>
+    </w:p>
+    <w:p>
+      <w:pPr>
+        <w:pStyle w:val="Prrafodelista"/>
+        <w:tabs>
+          <w:tab w:val="right" w:leader="dot" w:pos="8080"/>
+        </w:tabs>
+        <w:spacing w:line="360" w:lineRule="auto"/>
+        <w:jc w:val="both"/>
+        <w:rPr>
+          <w:rFonts w:ascii="Georgia" w:hAnsi="Georgia"/>
+          <w:sz w:val="24"/>
+          <w:szCs w:val="24"/>
+        </w:rPr>
+      </w:pPr>
+      <w:r>
+        <w:rPr>
+          <w:rFonts w:ascii="Georgia" w:hAnsi="Georgia"/>
+          <w:sz w:val="24"/>
+          <w:szCs w:val="24"/>
+        </w:rPr>
+        <w:t>Utilizados para dinamizar la página Web. Están implementados, mayoritariamente, desde enlaces externos para conseguir un menor tamaño de los archivos y una mayor optimización.</w:t>
+      </w:r>
+    </w:p>
+    <w:p>
+      <w:pPr>
+        <w:pStyle w:val="Prrafodelista"/>
+        <w:tabs>
+          <w:tab w:val="right" w:leader="dot" w:pos="8080"/>
+        </w:tabs>
+        <w:spacing w:line="360" w:lineRule="auto"/>
+        <w:jc w:val="both"/>
+        <w:rPr>
+          <w:rFonts w:ascii="Georgia" w:hAnsi="Georgia"/>
+          <w:sz w:val="24"/>
+          <w:szCs w:val="24"/>
+        </w:rPr>
+      </w:pPr>
+    </w:p>
+    <w:p>
+      <w:pPr>
+        <w:pStyle w:val="Prrafodelista"/>
+        <w:numPr>
+          <w:ilvl w:val="0"/>
+          <w:numId w:val="5"/>
+        </w:numPr>
+        <w:tabs>
+          <w:tab w:val="right" w:leader="dot" w:pos="8080"/>
+        </w:tabs>
+        <w:spacing w:line="360" w:lineRule="auto"/>
+        <w:ind w:left="709" w:hanging="425"/>
+        <w:jc w:val="both"/>
+        <w:rPr>
+          <w:rFonts w:ascii="Georgia" w:hAnsi="Georgia"/>
           <w:sz w:val="24"/>
           <w:szCs w:val="24"/>
         </w:rPr>
@@ -7069,20 +7176,6 @@
         </w:rPr>
         <w:t xml:space="preserve"> en la parte de administración.</w:t>
       </w:r>
-    </w:p>
-    <w:p>
-      <w:pPr>
-        <w:tabs>
-          <w:tab w:val="right" w:leader="dot" w:pos="8080"/>
-        </w:tabs>
-        <w:spacing w:line="360" w:lineRule="auto"/>
-        <w:jc w:val="both"/>
-        <w:rPr>
-          <w:rFonts w:ascii="Georgia" w:hAnsi="Georgia"/>
-          <w:sz w:val="24"/>
-          <w:szCs w:val="24"/>
-        </w:rPr>
-      </w:pPr>
     </w:p>
     <w:p>
       <w:pPr>
@@ -7209,6 +7302,7 @@
         <w:rPr>
           <w:rFonts w:ascii="Georgia" w:hAnsi="Georgia"/>
           <w:b/>
+          <w:bCs/>
           <w:sz w:val="18"/>
           <w:szCs w:val="18"/>
         </w:rPr>
@@ -8231,7 +8325,27 @@
           <w:sz w:val="18"/>
           <w:szCs w:val="18"/>
         </w:rPr>
-        <w:t xml:space="preserve">              </w:t>
+        <w:t xml:space="preserve">           </w:t>
+      </w:r>
+      <w:r>
+        <w:rPr>
+          <w:rFonts w:ascii="Georgia" w:hAnsi="Georgia"/>
+          <w:b/>
+          <w:bCs/>
+          <w:sz w:val="18"/>
+          <w:szCs w:val="18"/>
+        </w:rPr>
+        <w:t xml:space="preserve">     </w:t>
+      </w:r>
+      <w:r>
+        <w:rPr>
+          <w:rFonts w:ascii="Georgia" w:hAnsi="Georgia"/>
+          <w:b/>
+          <w:bCs/>
+          <w:sz w:val="18"/>
+          <w:szCs w:val="18"/>
+        </w:rPr>
+        <w:t xml:space="preserve">   </w:t>
       </w:r>
       <w:r>
         <w:rPr>
@@ -8549,7 +8663,7 @@
           <w:sz w:val="18"/>
           <w:szCs w:val="18"/>
         </w:rPr>
-        <w:t xml:space="preserve">            </w:t>
+        <w:t xml:space="preserve">      </w:t>
       </w:r>
       <w:r>
         <w:rPr>
@@ -8559,7 +8673,7 @@
           <w:sz w:val="18"/>
           <w:szCs w:val="18"/>
         </w:rPr>
-        <w:t xml:space="preserve"> Figura 2</w:t>
+        <w:t xml:space="preserve"> </w:t>
       </w:r>
       <w:r>
         <w:rPr>
@@ -8569,7 +8683,7 @@
           <w:sz w:val="18"/>
           <w:szCs w:val="18"/>
         </w:rPr>
-        <w:t>2</w:t>
+        <w:t xml:space="preserve">      </w:t>
       </w:r>
       <w:r>
         <w:rPr>
@@ -8579,7 +8693,7 @@
           <w:sz w:val="18"/>
           <w:szCs w:val="18"/>
         </w:rPr>
-        <w:t xml:space="preserve">.                                    </w:t>
+        <w:t xml:space="preserve"> Figura 2</w:t>
       </w:r>
       <w:r>
         <w:rPr>
@@ -8589,7 +8703,47 @@
           <w:sz w:val="18"/>
           <w:szCs w:val="18"/>
         </w:rPr>
-        <w:t xml:space="preserve">              </w:t>
+        <w:t>2</w:t>
+      </w:r>
+      <w:r>
+        <w:rPr>
+          <w:rFonts w:ascii="Georgia" w:hAnsi="Georgia"/>
+          <w:b/>
+          <w:bCs/>
+          <w:sz w:val="18"/>
+          <w:szCs w:val="18"/>
+        </w:rPr>
+        <w:t xml:space="preserve">.                                    </w:t>
+      </w:r>
+      <w:r>
+        <w:rPr>
+          <w:rFonts w:ascii="Georgia" w:hAnsi="Georgia"/>
+          <w:b/>
+          <w:bCs/>
+          <w:sz w:val="18"/>
+          <w:szCs w:val="18"/>
+        </w:rPr>
+        <w:t xml:space="preserve">   </w:t>
+      </w:r>
+      <w:r>
+        <w:rPr>
+          <w:rFonts w:ascii="Georgia" w:hAnsi="Georgia"/>
+          <w:b/>
+          <w:bCs/>
+          <w:sz w:val="18"/>
+          <w:szCs w:val="18"/>
+        </w:rPr>
+        <w:t xml:space="preserve">     </w:t>
+      </w:r>
+      <w:r>
+        <w:rPr>
+          <w:rFonts w:ascii="Georgia" w:hAnsi="Georgia"/>
+          <w:b/>
+          <w:bCs/>
+          <w:sz w:val="18"/>
+          <w:szCs w:val="18"/>
+        </w:rPr>
+        <w:t xml:space="preserve">           </w:t>
       </w:r>
       <w:r>
         <w:rPr>
@@ -9617,6 +9771,14 @@
           <w:sz w:val="24"/>
           <w:szCs w:val="24"/>
         </w:rPr>
+        <w:t xml:space="preserve"> y diseño</w:t>
+      </w:r>
+      <w:r>
+        <w:rPr>
+          <w:rFonts w:ascii="Georgia" w:hAnsi="Georgia"/>
+          <w:sz w:val="24"/>
+          <w:szCs w:val="24"/>
+        </w:rPr>
         <w:t xml:space="preserve">. También se debe mencionar los conocimientos nuevos adquiridos, </w:t>
       </w:r>
       <w:r>
@@ -9625,25 +9787,7 @@
           <w:sz w:val="24"/>
           <w:szCs w:val="24"/>
         </w:rPr>
-        <w:t xml:space="preserve">como es el caso de los </w:t>
-      </w:r>
-      <w:proofErr w:type="spellStart"/>
-      <w:r>
-        <w:rPr>
-          <w:rFonts w:ascii="Georgia" w:hAnsi="Georgia"/>
-          <w:sz w:val="24"/>
-          <w:szCs w:val="24"/>
-        </w:rPr>
-        <w:t>frameworks</w:t>
-      </w:r>
-      <w:proofErr w:type="spellEnd"/>
-      <w:r>
-        <w:rPr>
-          <w:rFonts w:ascii="Georgia" w:hAnsi="Georgia"/>
-          <w:sz w:val="24"/>
-          <w:szCs w:val="24"/>
-        </w:rPr>
-        <w:t xml:space="preserve"> </w:t>
+        <w:t xml:space="preserve">como es el caso de los frameworks </w:t>
       </w:r>
       <w:r>
         <w:rPr>
@@ -10111,15 +10255,17 @@
           <w:rFonts w:ascii="Georgia" w:hAnsi="Georgia"/>
           <w:sz w:val="24"/>
           <w:szCs w:val="24"/>
-        </w:rPr>
-      </w:pPr>
-      <w:r>
-        <w:rPr>
-          <w:rFonts w:ascii="Georgia" w:hAnsi="Georgia"/>
-          <w:sz w:val="24"/>
-          <w:szCs w:val="24"/>
-        </w:rPr>
-        <w:t>Implementación de un tablón de anuncios y sección de noticas.</w:t>
+          <w:u w:val="single"/>
+        </w:rPr>
+      </w:pPr>
+      <w:r>
+        <w:rPr>
+          <w:rFonts w:ascii="Georgia" w:hAnsi="Georgia"/>
+          <w:sz w:val="24"/>
+          <w:szCs w:val="24"/>
+          <w:u w:val="single"/>
+        </w:rPr>
+        <w:t>Optimizar el código mediante la inclusión y uso de clases y métodos.</w:t>
       </w:r>
     </w:p>
     <w:p>
@@ -10146,25 +10292,7 @@
           <w:sz w:val="24"/>
           <w:szCs w:val="24"/>
         </w:rPr>
-        <w:t xml:space="preserve">Implementación de la sección dedicada a las motos de ocasión y su respectiva gestión desde el </w:t>
-      </w:r>
-      <w:r>
-        <w:rPr>
-          <w:rFonts w:ascii="Georgia" w:hAnsi="Georgia"/>
-          <w:i/>
-          <w:iCs/>
-          <w:sz w:val="24"/>
-          <w:szCs w:val="24"/>
-        </w:rPr>
-        <w:t>Dashboard</w:t>
-      </w:r>
-      <w:r>
-        <w:rPr>
-          <w:rFonts w:ascii="Georgia" w:hAnsi="Georgia"/>
-          <w:sz w:val="24"/>
-          <w:szCs w:val="24"/>
-        </w:rPr>
-        <w:t>.</w:t>
+        <w:t>Implementación de un tablón de anuncios y sección de noticas.</w:t>
       </w:r>
     </w:p>
     <w:p>
@@ -10191,15 +10319,25 @@
           <w:sz w:val="24"/>
           <w:szCs w:val="24"/>
         </w:rPr>
-        <w:t>Implementación de la función ‘</w:t>
-      </w:r>
-      <w:r>
-        <w:rPr>
-          <w:rFonts w:ascii="Georgia" w:hAnsi="Georgia"/>
-          <w:sz w:val="24"/>
-          <w:szCs w:val="24"/>
-        </w:rPr>
-        <w:t>He olvidado la contraseña’.</w:t>
+        <w:t xml:space="preserve">Implementación de la sección dedicada a las motos de ocasión y su respectiva gestión desde el </w:t>
+      </w:r>
+      <w:r>
+        <w:rPr>
+          <w:rFonts w:ascii="Georgia" w:hAnsi="Georgia"/>
+          <w:i/>
+          <w:iCs/>
+          <w:sz w:val="24"/>
+          <w:szCs w:val="24"/>
+        </w:rPr>
+        <w:t>Dashboard</w:t>
+      </w:r>
+      <w:r>
+        <w:rPr>
+          <w:rFonts w:ascii="Georgia" w:hAnsi="Georgia"/>
+          <w:sz w:val="24"/>
+          <w:szCs w:val="24"/>
+        </w:rPr>
+        <w:t>.</w:t>
       </w:r>
     </w:p>
     <w:p>
@@ -10226,7 +10364,15 @@
           <w:sz w:val="24"/>
           <w:szCs w:val="24"/>
         </w:rPr>
-        <w:t>Envío de correos electrónicos de confirmación al realizar una cita o un pedido.</w:t>
+        <w:t>Implementación de la función ‘</w:t>
+      </w:r>
+      <w:r>
+        <w:rPr>
+          <w:rFonts w:ascii="Georgia" w:hAnsi="Georgia"/>
+          <w:sz w:val="24"/>
+          <w:szCs w:val="24"/>
+        </w:rPr>
+        <w:t>He olvidado la contraseña’.</w:t>
       </w:r>
     </w:p>
     <w:p>
@@ -10253,7 +10399,7 @@
           <w:sz w:val="24"/>
           <w:szCs w:val="24"/>
         </w:rPr>
-        <w:t>Implementación de una lista de deseos de productos y posibilidad de marcar productos como favoritos.</w:t>
+        <w:t>Envío de correos electrónicos de confirmación al realizar una cita o un pedido.</w:t>
       </w:r>
     </w:p>
     <w:p>
@@ -10280,7 +10426,15 @@
           <w:sz w:val="24"/>
           <w:szCs w:val="24"/>
         </w:rPr>
-        <w:t>Crear una tabla ‘Países’ en la Base de Datos y que las provincias estén relacionadas con el país.</w:t>
+        <w:t>Implementación de una lista de deseos de productos</w:t>
+      </w:r>
+      <w:r>
+        <w:rPr>
+          <w:rFonts w:ascii="Georgia" w:hAnsi="Georgia"/>
+          <w:sz w:val="24"/>
+          <w:szCs w:val="24"/>
+        </w:rPr>
+        <w:t>.</w:t>
       </w:r>
     </w:p>
     <w:p>
@@ -10307,6 +10461,33 @@
           <w:sz w:val="24"/>
           <w:szCs w:val="24"/>
         </w:rPr>
+        <w:t>Crear una tabla ‘Países’ en la Base de Datos y que las provincias estén relacionadas con el país.</w:t>
+      </w:r>
+    </w:p>
+    <w:p>
+      <w:pPr>
+        <w:pStyle w:val="Prrafodelista"/>
+        <w:numPr>
+          <w:ilvl w:val="0"/>
+          <w:numId w:val="6"/>
+        </w:numPr>
+        <w:tabs>
+          <w:tab w:val="right" w:leader="dot" w:pos="8080"/>
+        </w:tabs>
+        <w:spacing w:line="360" w:lineRule="auto"/>
+        <w:jc w:val="both"/>
+        <w:rPr>
+          <w:rFonts w:ascii="Georgia" w:hAnsi="Georgia"/>
+          <w:sz w:val="24"/>
+          <w:szCs w:val="24"/>
+        </w:rPr>
+      </w:pPr>
+      <w:r>
+        <w:rPr>
+          <w:rFonts w:ascii="Georgia" w:hAnsi="Georgia"/>
+          <w:sz w:val="24"/>
+          <w:szCs w:val="24"/>
+        </w:rPr>
         <w:t xml:space="preserve">Añadir un </w:t>
       </w:r>
       <w:r>
@@ -10346,24 +10527,23 @@
           <w:tab w:val="right" w:leader="dot" w:pos="8080"/>
         </w:tabs>
         <w:spacing w:line="360" w:lineRule="auto"/>
-        <w:ind w:left="567"/>
-        <w:jc w:val="both"/>
-        <w:rPr>
-          <w:rFonts w:ascii="Georgia" w:hAnsi="Georgia"/>
-          <w:sz w:val="24"/>
-        </w:rPr>
-      </w:pPr>
-    </w:p>
-    <w:p>
-      <w:pPr>
-        <w:tabs>
-          <w:tab w:val="right" w:leader="dot" w:pos="8080"/>
-        </w:tabs>
-        <w:spacing w:line="360" w:lineRule="auto"/>
-        <w:ind w:left="567"/>
-        <w:jc w:val="both"/>
-        <w:rPr>
-          <w:rFonts w:ascii="Georgia" w:hAnsi="Georgia"/>
+        <w:jc w:val="both"/>
+        <w:rPr>
+          <w:rFonts w:ascii="Georgia" w:hAnsi="Georgia"/>
+          <w:sz w:val="24"/>
+        </w:rPr>
+      </w:pPr>
+    </w:p>
+    <w:p>
+      <w:pPr>
+        <w:tabs>
+          <w:tab w:val="right" w:leader="dot" w:pos="8080"/>
+        </w:tabs>
+        <w:spacing w:line="360" w:lineRule="auto"/>
+        <w:jc w:val="both"/>
+        <w:rPr>
+          <w:rFonts w:ascii="Georgia" w:hAnsi="Georgia"/>
+          <w:b/>
           <w:sz w:val="24"/>
         </w:rPr>
       </w:pPr>
@@ -10843,11 +11023,21 @@
     <w:r>
       <w:t xml:space="preserve"> de </w:t>
     </w:r>
-    <w:fldSimple w:instr="NUMPAGES  \* Arabic  \* MERGEFORMAT">
-      <w:r>
-        <w:t>2</w:t>
-      </w:r>
-    </w:fldSimple>
+    <w:r>
+      <w:fldChar w:fldCharType="begin"/>
+    </w:r>
+    <w:r>
+      <w:instrText>NUMPAGES  \* Arabic  \* MERGEFORMAT</w:instrText>
+    </w:r>
+    <w:r>
+      <w:fldChar w:fldCharType="separate"/>
+    </w:r>
+    <w:r>
+      <w:t>2</w:t>
+    </w:r>
+    <w:r>
+      <w:fldChar w:fldCharType="end"/>
+    </w:r>
   </w:p>
   <w:p>
     <w:pPr>
@@ -11668,7 +11858,7 @@
   <w:abstractNum w:abstractNumId="5" w15:restartNumberingAfterBreak="0">
     <w:nsid w:val="304F0794"/>
     <w:multiLevelType w:val="hybridMultilevel"/>
-    <w:tmpl w:val="87C88F4E"/>
+    <w:tmpl w:val="05A4AC36"/>
     <w:lvl w:ilvl="0" w:tplc="0C0A0001">
       <w:start w:val="1"/>
       <w:numFmt w:val="bullet"/>
@@ -13328,6 +13518,7 @@
   </w:compat>
   <w:rsids>
     <w:rsidRoot w:val="00AD68B7"/>
+    <w:rsid w:val="005E2485"/>
     <w:rsid w:val="009B02BE"/>
     <w:rsid w:val="00AD68B7"/>
     <w:rsid w:val="00CE1042"/>
@@ -14106,7 +14297,7 @@
 </file>
 
 <file path=customXml/itemProps2.xml><?xml version="1.0" encoding="utf-8"?>
-<ds:datastoreItem xmlns:ds="http://schemas.openxmlformats.org/officeDocument/2006/customXml" ds:itemID="{6406AEF5-F5DB-4C90-9088-6A9316503B93}">
+<ds:datastoreItem xmlns:ds="http://schemas.openxmlformats.org/officeDocument/2006/customXml" ds:itemID="{F296A56C-068A-4432-AC60-8F565798C96B}">
   <ds:schemaRefs>
     <ds:schemaRef ds:uri="http://schemas.openxmlformats.org/officeDocument/2006/bibliography"/>
   </ds:schemaRefs>

</xml_diff>